<commit_message>
Revert "Update CAI - Preschool - Chapter 3.docx"
This reverts commit d94d235a37d73600a384bc2a141957a0b654706f.
</commit_message>
<xml_diff>
--- a/REVISIONS 5-30-2021/CAI - Preschool - Chapter 3.docx
+++ b/REVISIONS 5-30-2021/CAI - Preschool - Chapter 3.docx
@@ -1,6 +1,6 @@
 
 <file path=word/document.xml><?xml version="1.0" encoding="utf-8"?>
-<w:document xmlns:wpc="http://schemas.microsoft.com/office/word/2010/wordprocessingCanvas" xmlns:cx="http://schemas.microsoft.com/office/drawing/2014/chartex" xmlns:cx1="http://schemas.microsoft.com/office/drawing/2015/9/8/chartex" xmlns:mc="http://schemas.openxmlformats.org/markup-compatibility/2006" xmlns:o="urn:schemas-microsoft-com:office:office" xmlns:r="http://schemas.openxmlformats.org/officeDocument/2006/relationships" xmlns:m="http://schemas.openxmlformats.org/officeDocument/2006/math" xmlns:v="urn:schemas-microsoft-com:vml" xmlns:wp14="http://schemas.microsoft.com/office/word/2010/wordprocessingDrawing" xmlns:wp="http://schemas.openxmlformats.org/drawingml/2006/wordprocessingDrawing" xmlns:w10="urn:schemas-microsoft-com:office:word" xmlns:w="http://schemas.openxmlformats.org/wordprocessingml/2006/main" xmlns:w14="http://schemas.microsoft.com/office/word/2010/wordml" xmlns:w15="http://schemas.microsoft.com/office/word/2012/wordml" xmlns:w16se="http://schemas.microsoft.com/office/word/2015/wordml/symex" xmlns:wpg="http://schemas.microsoft.com/office/word/2010/wordprocessingGroup" xmlns:wpi="http://schemas.microsoft.com/office/word/2010/wordprocessingInk" xmlns:wne="http://schemas.microsoft.com/office/word/2006/wordml" xmlns:wps="http://schemas.microsoft.com/office/word/2010/wordprocessingShape" mc:Ignorable="w14 w15 w16se wp14">
+<w:document xmlns:wpc="http://schemas.microsoft.com/office/word/2010/wordprocessingCanvas" xmlns:mc="http://schemas.openxmlformats.org/markup-compatibility/2006" xmlns:o="urn:schemas-microsoft-com:office:office" xmlns:r="http://schemas.openxmlformats.org/officeDocument/2006/relationships" xmlns:m="http://schemas.openxmlformats.org/officeDocument/2006/math" xmlns:v="urn:schemas-microsoft-com:vml" xmlns:wp14="http://schemas.microsoft.com/office/word/2010/wordprocessingDrawing" xmlns:wp="http://schemas.openxmlformats.org/drawingml/2006/wordprocessingDrawing" xmlns:w10="urn:schemas-microsoft-com:office:word" xmlns:w="http://schemas.openxmlformats.org/wordprocessingml/2006/main" xmlns:w14="http://schemas.microsoft.com/office/word/2010/wordml" xmlns:w15="http://schemas.microsoft.com/office/word/2012/wordml" xmlns:wpg="http://schemas.microsoft.com/office/word/2010/wordprocessingGroup" xmlns:wpi="http://schemas.microsoft.com/office/word/2010/wordprocessingInk" xmlns:wne="http://schemas.microsoft.com/office/word/2006/wordml" xmlns:wps="http://schemas.microsoft.com/office/word/2010/wordprocessingShape" mc:Ignorable="w14 w15 wp14">
   <w:body>
     <w:p>
       <w:pPr>
@@ -79,32 +79,6 @@
         </w:rPr>
         <w:t xml:space="preserve">This chapter </w:t>
       </w:r>
-      <w:proofErr w:type="spellStart"/>
-      <w:r>
-        <w:rPr>
-          <w:rFonts w:ascii="Times New Roman" w:hAnsi="Times New Roman" w:cs="Times New Roman"/>
-          <w:sz w:val="24"/>
-          <w:szCs w:val="24"/>
-        </w:rPr>
-        <w:t>explaints</w:t>
-      </w:r>
-      <w:proofErr w:type="spellEnd"/>
-      <w:r>
-        <w:rPr>
-          <w:rFonts w:ascii="Times New Roman" w:hAnsi="Times New Roman" w:cs="Times New Roman"/>
-          <w:sz w:val="24"/>
-          <w:szCs w:val="24"/>
-        </w:rPr>
-        <w:t xml:space="preserve"> the procedures needed to be used in research. </w:t>
-      </w:r>
-      <w:r>
-        <w:rPr>
-          <w:rFonts w:ascii="Times New Roman" w:hAnsi="Times New Roman" w:cs="Times New Roman"/>
-          <w:sz w:val="24"/>
-          <w:szCs w:val="24"/>
-        </w:rPr>
-        <w:t xml:space="preserve">This chapter </w:t>
-      </w:r>
       <w:r>
         <w:rPr>
           <w:rFonts w:ascii="Times New Roman" w:hAnsi="Times New Roman" w:cs="Times New Roman"/>
@@ -119,77 +93,8 @@
           <w:sz w:val="24"/>
           <w:szCs w:val="24"/>
         </w:rPr>
-        <w:t xml:space="preserve"> the research design, respondents of the study, data gathering tools, data gathering procedures, and system development </w:t>
-      </w:r>
-      <w:r>
-        <w:rPr>
-          <w:rFonts w:ascii="Times New Roman" w:hAnsi="Times New Roman" w:cs="Times New Roman"/>
-          <w:sz w:val="24"/>
-          <w:szCs w:val="24"/>
-        </w:rPr>
-        <w:t>which is essential to</w:t>
-      </w:r>
-      <w:r>
-        <w:rPr>
-          <w:rFonts w:ascii="Times New Roman" w:hAnsi="Times New Roman" w:cs="Times New Roman"/>
-          <w:sz w:val="24"/>
-          <w:szCs w:val="24"/>
-        </w:rPr>
-        <w:t xml:space="preserve"> the study.</w:t>
-      </w:r>
-      <w:r>
-        <w:t xml:space="preserve"> </w:t>
-      </w:r>
-      <w:r>
-        <w:rPr>
-          <w:rFonts w:ascii="Times New Roman" w:hAnsi="Times New Roman" w:cs="Times New Roman"/>
-          <w:sz w:val="24"/>
-          <w:szCs w:val="24"/>
-        </w:rPr>
-        <w:t>This</w:t>
-      </w:r>
-      <w:r>
-        <w:rPr>
-          <w:rFonts w:ascii="Times New Roman" w:hAnsi="Times New Roman" w:cs="Times New Roman"/>
-          <w:sz w:val="24"/>
-          <w:szCs w:val="24"/>
-        </w:rPr>
-        <w:t xml:space="preserve"> </w:t>
-      </w:r>
-      <w:r>
-        <w:rPr>
-          <w:rFonts w:ascii="Times New Roman" w:hAnsi="Times New Roman" w:cs="Times New Roman"/>
-          <w:sz w:val="24"/>
-          <w:szCs w:val="24"/>
-        </w:rPr>
-        <w:t>describes the procedure</w:t>
-      </w:r>
-      <w:r>
-        <w:rPr>
-          <w:rFonts w:ascii="Times New Roman" w:hAnsi="Times New Roman" w:cs="Times New Roman"/>
-          <w:sz w:val="24"/>
-          <w:szCs w:val="24"/>
-        </w:rPr>
-        <w:t xml:space="preserve"> that must be followed in order to create </w:t>
-      </w:r>
-      <w:r>
-        <w:rPr>
-          <w:rFonts w:ascii="Times New Roman" w:hAnsi="Times New Roman" w:cs="Times New Roman"/>
-          <w:sz w:val="24"/>
-          <w:szCs w:val="24"/>
-        </w:rPr>
-        <w:t>the flow of</w:t>
-      </w:r>
-      <w:r>
-        <w:rPr>
-          <w:rFonts w:ascii="Times New Roman" w:hAnsi="Times New Roman" w:cs="Times New Roman"/>
-          <w:sz w:val="24"/>
-          <w:szCs w:val="24"/>
-        </w:rPr>
-        <w:t xml:space="preserve"> system.</w:t>
-      </w:r>
-      <w:bookmarkStart w:id="0" w:name="_GoBack"/>
-      <w:bookmarkEnd w:id="0"/>
+        <w:t xml:space="preserve"> the research design, respondents of the study, data gathering tools, data gathering procedures, and system development used in the study.</w:t>
+      </w:r>
     </w:p>
     <w:p>
       <w:pPr>
@@ -354,7 +259,25 @@
           <w:sz w:val="24"/>
           <w:szCs w:val="24"/>
         </w:rPr>
-        <w:t xml:space="preserve">of research to gather information. Descriptive research wherein details are </w:t>
+        <w:t xml:space="preserve">of research to gather information. Descriptive research </w:t>
+      </w:r>
+      <w:proofErr w:type="gramStart"/>
+      <w:r>
+        <w:rPr>
+          <w:rFonts w:ascii="Times New Roman" w:hAnsi="Times New Roman" w:cs="Times New Roman"/>
+          <w:sz w:val="24"/>
+          <w:szCs w:val="24"/>
+        </w:rPr>
+        <w:t>wherein</w:t>
+      </w:r>
+      <w:proofErr w:type="gramEnd"/>
+      <w:r>
+        <w:rPr>
+          <w:rFonts w:ascii="Times New Roman" w:hAnsi="Times New Roman" w:cs="Times New Roman"/>
+          <w:sz w:val="24"/>
+          <w:szCs w:val="24"/>
+        </w:rPr>
+        <w:t xml:space="preserve"> details are </w:t>
       </w:r>
       <w:r>
         <w:rPr>
@@ -540,6 +463,7 @@
           <w:sz w:val="24"/>
           <w:szCs w:val="24"/>
         </w:rPr>
+        <w:lastRenderedPageBreak/>
         <w:t>Respondents of the Study</w:t>
       </w:r>
     </w:p>
@@ -1432,7 +1356,6 @@
           <w:sz w:val="24"/>
           <w:szCs w:val="24"/>
         </w:rPr>
-        <w:lastRenderedPageBreak/>
         <w:tab/>
       </w:r>
     </w:p>
@@ -1454,6 +1377,7 @@
           <w:sz w:val="24"/>
           <w:szCs w:val="24"/>
         </w:rPr>
+        <w:lastRenderedPageBreak/>
         <w:t>Data Gathering Tools</w:t>
       </w:r>
     </w:p>
@@ -3618,6 +3542,8 @@
         </w:rPr>
         <w:t>.</w:t>
       </w:r>
+      <w:bookmarkStart w:id="0" w:name="_GoBack"/>
+      <w:bookmarkEnd w:id="0"/>
     </w:p>
     <w:p>
       <w:pPr>
@@ -7053,7 +6979,25 @@
                 <w:sz w:val="24"/>
                 <w:szCs w:val="24"/>
               </w:rPr>
-              <w:t>Parent views students progress</w:t>
+              <w:t xml:space="preserve">Parent views </w:t>
+            </w:r>
+            <w:proofErr w:type="spellStart"/>
+            <w:r>
+              <w:rPr>
+                <w:rFonts w:ascii="Times New Roman" w:hAnsi="Times New Roman" w:cs="Times New Roman"/>
+                <w:sz w:val="24"/>
+                <w:szCs w:val="24"/>
+              </w:rPr>
+              <w:t>students</w:t>
+            </w:r>
+            <w:proofErr w:type="spellEnd"/>
+            <w:r>
+              <w:rPr>
+                <w:rFonts w:ascii="Times New Roman" w:hAnsi="Times New Roman" w:cs="Times New Roman"/>
+                <w:sz w:val="24"/>
+                <w:szCs w:val="24"/>
+              </w:rPr>
+              <w:t xml:space="preserve"> progress</w:t>
             </w:r>
           </w:p>
         </w:tc>
@@ -7076,7 +7020,25 @@
                 <w:sz w:val="24"/>
                 <w:szCs w:val="24"/>
               </w:rPr>
-              <w:t xml:space="preserve">Display students progress </w:t>
+              <w:t xml:space="preserve">Display </w:t>
+            </w:r>
+            <w:proofErr w:type="spellStart"/>
+            <w:r>
+              <w:rPr>
+                <w:rFonts w:ascii="Times New Roman" w:hAnsi="Times New Roman" w:cs="Times New Roman"/>
+                <w:sz w:val="24"/>
+                <w:szCs w:val="24"/>
+              </w:rPr>
+              <w:t>students</w:t>
+            </w:r>
+            <w:proofErr w:type="spellEnd"/>
+            <w:r>
+              <w:rPr>
+                <w:rFonts w:ascii="Times New Roman" w:hAnsi="Times New Roman" w:cs="Times New Roman"/>
+                <w:sz w:val="24"/>
+                <w:szCs w:val="24"/>
+              </w:rPr>
+              <w:t xml:space="preserve"> progress </w:t>
             </w:r>
           </w:p>
         </w:tc>
@@ -20719,7 +20681,7 @@
 </file>
 
 <file path=word/styles.xml><?xml version="1.0" encoding="utf-8"?>
-<w:styles xmlns:mc="http://schemas.openxmlformats.org/markup-compatibility/2006" xmlns:r="http://schemas.openxmlformats.org/officeDocument/2006/relationships" xmlns:w="http://schemas.openxmlformats.org/wordprocessingml/2006/main" xmlns:w14="http://schemas.microsoft.com/office/word/2010/wordml" xmlns:w15="http://schemas.microsoft.com/office/word/2012/wordml" xmlns:w16se="http://schemas.microsoft.com/office/word/2015/wordml/symex" mc:Ignorable="w14 w15 w16se">
+<w:styles xmlns:mc="http://schemas.openxmlformats.org/markup-compatibility/2006" xmlns:r="http://schemas.openxmlformats.org/officeDocument/2006/relationships" xmlns:w="http://schemas.openxmlformats.org/wordprocessingml/2006/main" xmlns:w14="http://schemas.microsoft.com/office/word/2010/wordml" xmlns:w15="http://schemas.microsoft.com/office/word/2012/wordml" mc:Ignorable="w14 w15">
   <w:docDefaults>
     <w:rPrDefault>
       <w:rPr>
@@ -21565,14 +21527,6 @@
 </file>
 
 <file path=customXml/item1.xml><?xml version="1.0" encoding="utf-8"?>
-<p:properties xmlns:p="http://schemas.microsoft.com/office/2006/metadata/properties" xmlns:xsi="http://www.w3.org/2001/XMLSchema-instance" xmlns:pc="http://schemas.microsoft.com/office/infopath/2007/PartnerControls">
-  <documentManagement>
-    <ReferenceId xmlns="7ef2587b-823d-4cda-bb1f-d0dc1fa5456b" xsi:nil="true"/>
-  </documentManagement>
-</p:properties>
-</file>
-
-<file path=customXml/item2.xml><?xml version="1.0" encoding="utf-8"?>
 <ct:contentTypeSchema xmlns:ct="http://schemas.microsoft.com/office/2006/metadata/contentType" xmlns:ma="http://schemas.microsoft.com/office/2006/metadata/properties/metaAttributes" ct:_="" ma:_="" ma:contentTypeName="Document" ma:contentTypeID="0x0101004B134D5210461A47BE9B1FE5E8928000" ma:contentTypeVersion="5" ma:contentTypeDescription="Create a new document." ma:contentTypeScope="" ma:versionID="5ffd7fd62f02a532d32594f4a6ef14db">
   <xsd:schema xmlns:xsd="http://www.w3.org/2001/XMLSchema" xmlns:xs="http://www.w3.org/2001/XMLSchema" xmlns:p="http://schemas.microsoft.com/office/2006/metadata/properties" xmlns:ns2="7ef2587b-823d-4cda-bb1f-d0dc1fa5456b" targetNamespace="http://schemas.microsoft.com/office/2006/metadata/properties" ma:root="true" ma:fieldsID="ee008fd042bfcfbb42013fe2f96efe63" ns2:_="">
     <xsd:import namespace="7ef2587b-823d-4cda-bb1f-d0dc1fa5456b"/>
@@ -21724,6 +21678,14 @@
 </ct:contentTypeSchema>
 </file>
 
+<file path=customXml/item2.xml><?xml version="1.0" encoding="utf-8"?>
+<p:properties xmlns:p="http://schemas.microsoft.com/office/2006/metadata/properties" xmlns:xsi="http://www.w3.org/2001/XMLSchema-instance" xmlns:pc="http://schemas.microsoft.com/office/infopath/2007/PartnerControls">
+  <documentManagement>
+    <ReferenceId xmlns="7ef2587b-823d-4cda-bb1f-d0dc1fa5456b" xsi:nil="true"/>
+  </documentManagement>
+</p:properties>
+</file>
+
 <file path=customXml/item3.xml><?xml version="1.0" encoding="utf-8"?>
 <?mso-contentType ?>
 <FormTemplates xmlns="http://schemas.microsoft.com/sharepoint/v3/contenttype/forms">
@@ -21738,16 +21700,6 @@
 </file>
 
 <file path=customXml/itemProps1.xml><?xml version="1.0" encoding="utf-8"?>
-<ds:datastoreItem xmlns:ds="http://schemas.openxmlformats.org/officeDocument/2006/customXml" ds:itemID="{1AF4120D-BB60-4453-9501-F454DC2D0B44}">
-  <ds:schemaRefs>
-    <ds:schemaRef ds:uri="http://schemas.microsoft.com/office/2006/metadata/properties"/>
-    <ds:schemaRef ds:uri="http://schemas.microsoft.com/office/infopath/2007/PartnerControls"/>
-    <ds:schemaRef ds:uri="7ef2587b-823d-4cda-bb1f-d0dc1fa5456b"/>
-  </ds:schemaRefs>
-</ds:datastoreItem>
-</file>
-
-<file path=customXml/itemProps2.xml><?xml version="1.0" encoding="utf-8"?>
 <ds:datastoreItem xmlns:ds="http://schemas.openxmlformats.org/officeDocument/2006/customXml" ds:itemID="{93EE1165-341E-49A5-9A28-296890861522}">
   <ds:schemaRefs>
     <ds:schemaRef ds:uri="http://schemas.microsoft.com/office/2006/metadata/contentType"/>
@@ -21765,6 +21717,16 @@
 </ds:datastoreItem>
 </file>
 
+<file path=customXml/itemProps2.xml><?xml version="1.0" encoding="utf-8"?>
+<ds:datastoreItem xmlns:ds="http://schemas.openxmlformats.org/officeDocument/2006/customXml" ds:itemID="{1AF4120D-BB60-4453-9501-F454DC2D0B44}">
+  <ds:schemaRefs>
+    <ds:schemaRef ds:uri="http://schemas.microsoft.com/office/2006/metadata/properties"/>
+    <ds:schemaRef ds:uri="http://schemas.microsoft.com/office/infopath/2007/PartnerControls"/>
+    <ds:schemaRef ds:uri="7ef2587b-823d-4cda-bb1f-d0dc1fa5456b"/>
+  </ds:schemaRefs>
+</ds:datastoreItem>
+</file>
+
 <file path=customXml/itemProps3.xml><?xml version="1.0" encoding="utf-8"?>
 <ds:datastoreItem xmlns:ds="http://schemas.openxmlformats.org/officeDocument/2006/customXml" ds:itemID="{202C7240-20E9-4DB4-A4D2-62114D151306}">
   <ds:schemaRefs>
@@ -21774,7 +21736,7 @@
 </file>
 
 <file path=customXml/itemProps4.xml><?xml version="1.0" encoding="utf-8"?>
-<ds:datastoreItem xmlns:ds="http://schemas.openxmlformats.org/officeDocument/2006/customXml" ds:itemID="{33C7D4D9-35B8-416B-81C1-091A00938AF1}">
+<ds:datastoreItem xmlns:ds="http://schemas.openxmlformats.org/officeDocument/2006/customXml" ds:itemID="{06BDA8C0-8390-40DC-BB7D-6507950EFCD0}">
   <ds:schemaRefs>
     <ds:schemaRef ds:uri="http://schemas.openxmlformats.org/officeDocument/2006/bibliography"/>
   </ds:schemaRefs>

</xml_diff>